<commit_message>
recent lab changes: 2025-04-24 14:52:15
</commit_message>
<xml_diff>
--- a/Курс 2/Структуры и алгоритмы обработки данных/Лабораторные/Сем4/Lab1/Отчёт_1.docx
+++ b/Курс 2/Структуры и алгоритмы обработки данных/Лабораторные/Сем4/Lab1/Отчёт_1.docx
@@ -1,6 +1,6 @@
 
 <file path=word/document.xml><?xml version="1.0" encoding="utf-8"?>
-<w:document xmlns:wpc="http://schemas.microsoft.com/office/word/2010/wordprocessingCanvas" xmlns:cx="http://schemas.microsoft.com/office/drawing/2014/chartex" xmlns:mc="http://schemas.openxmlformats.org/markup-compatibility/2006" xmlns:o="urn:schemas-microsoft-com:office:office" xmlns:r="http://schemas.openxmlformats.org/officeDocument/2006/relationships" xmlns:m="http://schemas.openxmlformats.org/officeDocument/2006/math" xmlns:v="urn:schemas-microsoft-com:vml" xmlns:wp14="http://schemas.microsoft.com/office/word/2010/wordprocessingDrawing" xmlns:wp="http://schemas.openxmlformats.org/drawingml/2006/wordprocessingDrawing" xmlns:w10="urn:schemas-microsoft-com:office:word" xmlns:w="http://schemas.openxmlformats.org/wordprocessingml/2006/main" xmlns:w14="http://schemas.microsoft.com/office/word/2010/wordml" xmlns:w15="http://schemas.microsoft.com/office/word/2012/wordml" xmlns:w16se="http://schemas.microsoft.com/office/word/2015/wordml/symex" xmlns:wpg="http://schemas.microsoft.com/office/word/2010/wordprocessingGroup" xmlns:wpi="http://schemas.microsoft.com/office/word/2010/wordprocessingInk" xmlns:wne="http://schemas.microsoft.com/office/word/2006/wordml" xmlns:wps="http://schemas.microsoft.com/office/word/2010/wordprocessingShape" mc:Ignorable="w14 w15 w16se wp14">
+<w:document xmlns:wpc="http://schemas.microsoft.com/office/word/2010/wordprocessingCanvas" xmlns:cx="http://schemas.microsoft.com/office/drawing/2014/chartex" xmlns:cx1="http://schemas.microsoft.com/office/drawing/2015/9/8/chartex" xmlns:cx2="http://schemas.microsoft.com/office/drawing/2015/10/21/chartex" xmlns:cx3="http://schemas.microsoft.com/office/drawing/2016/5/9/chartex" xmlns:cx4="http://schemas.microsoft.com/office/drawing/2016/5/10/chartex" xmlns:cx5="http://schemas.microsoft.com/office/drawing/2016/5/11/chartex" xmlns:cx6="http://schemas.microsoft.com/office/drawing/2016/5/12/chartex" xmlns:cx7="http://schemas.microsoft.com/office/drawing/2016/5/13/chartex" xmlns:cx8="http://schemas.microsoft.com/office/drawing/2016/5/14/chartex" xmlns:mc="http://schemas.openxmlformats.org/markup-compatibility/2006" xmlns:aink="http://schemas.microsoft.com/office/drawing/2016/ink" xmlns:am3d="http://schemas.microsoft.com/office/drawing/2017/model3d" xmlns:o="urn:schemas-microsoft-com:office:office" xmlns:oel="http://schemas.microsoft.com/office/2019/extlst" xmlns:r="http://schemas.openxmlformats.org/officeDocument/2006/relationships" xmlns:m="http://schemas.openxmlformats.org/officeDocument/2006/math" xmlns:v="urn:schemas-microsoft-com:vml" xmlns:wp14="http://schemas.microsoft.com/office/word/2010/wordprocessingDrawing" xmlns:wp="http://schemas.openxmlformats.org/drawingml/2006/wordprocessingDrawing" xmlns:w10="urn:schemas-microsoft-com:office:word" xmlns:w="http://schemas.openxmlformats.org/wordprocessingml/2006/main" xmlns:w14="http://schemas.microsoft.com/office/word/2010/wordml" xmlns:w15="http://schemas.microsoft.com/office/word/2012/wordml" xmlns:w16cex="http://schemas.microsoft.com/office/word/2018/wordml/cex" xmlns:w16cid="http://schemas.microsoft.com/office/word/2016/wordml/cid" xmlns:w16="http://schemas.microsoft.com/office/word/2018/wordml" xmlns:w16sdtdh="http://schemas.microsoft.com/office/word/2020/wordml/sdtdatahash" xmlns:w16se="http://schemas.microsoft.com/office/word/2015/wordml/symex" xmlns:wpg="http://schemas.microsoft.com/office/word/2010/wordprocessingGroup" xmlns:wpi="http://schemas.microsoft.com/office/word/2010/wordprocessingInk" xmlns:wne="http://schemas.microsoft.com/office/word/2006/wordml" xmlns:wps="http://schemas.microsoft.com/office/word/2010/wordprocessingShape" mc:Ignorable="w14 w15 w16se w16cid w16 w16cex w16sdtdh wp14">
   <w:body>
     <w:p>
       <w:pPr>
@@ -1982,6 +1982,7 @@
                 <w:lang w:val="en-US" w:eastAsia="en-US"/>
                 <w14:ligatures w14:val="standardContextual"/>
               </w:rPr>
+              <w:lastRenderedPageBreak/>
               <w:tab/>
             </w:r>
             <w:r>
@@ -3665,91 +3666,65 @@
                 <w14:ligatures w14:val="standardContextual"/>
               </w:rPr>
             </w:pPr>
-            <w:bookmarkStart w:id="0" w:name="_GoBack"/>
-            <w:bookmarkEnd w:id="0"/>
-          </w:p>
-          <w:p>
-            <w:pPr>
-              <w:autoSpaceDE w:val="0"/>
-              <w:autoSpaceDN w:val="0"/>
-              <w:adjustRightInd w:val="0"/>
-              <w:rPr>
-                <w:rFonts w:ascii="Cascadia Mono" w:eastAsiaTheme="minorHAnsi" w:hAnsi="Cascadia Mono" w:cs="Cascadia Mono"/>
-                <w:color w:val="000000"/>
-                <w:sz w:val="19"/>
-                <w:szCs w:val="19"/>
-                <w:lang w:val="en-US" w:eastAsia="en-US"/>
-                <w14:ligatures w14:val="standardContextual"/>
-              </w:rPr>
-            </w:pPr>
-            <w:r>
-              <w:rPr>
-                <w:rFonts w:ascii="Cascadia Mono" w:eastAsiaTheme="minorHAnsi" w:hAnsi="Cascadia Mono" w:cs="Cascadia Mono"/>
-                <w:color w:val="000000"/>
-                <w:sz w:val="19"/>
-                <w:szCs w:val="19"/>
-                <w:lang w:val="en-US" w:eastAsia="en-US"/>
-                <w14:ligatures w14:val="standardContextual"/>
-              </w:rPr>
-              <w:tab/>
-            </w:r>
-            <w:r>
-              <w:rPr>
-                <w:rFonts w:ascii="Cascadia Mono" w:eastAsiaTheme="minorHAnsi" w:hAnsi="Cascadia Mono" w:cs="Cascadia Mono"/>
-                <w:color w:val="000000"/>
-                <w:sz w:val="19"/>
-                <w:szCs w:val="19"/>
-                <w:lang w:val="en-US" w:eastAsia="en-US"/>
-                <w14:ligatures w14:val="standardContextual"/>
-              </w:rPr>
-              <w:tab/>
-            </w:r>
-            <w:r>
-              <w:rPr>
-                <w:rFonts w:ascii="Cascadia Mono" w:eastAsiaTheme="minorHAnsi" w:hAnsi="Cascadia Mono" w:cs="Cascadia Mono"/>
-                <w:color w:val="000000"/>
-                <w:sz w:val="19"/>
-                <w:szCs w:val="19"/>
-                <w:lang w:val="en-US" w:eastAsia="en-US"/>
-                <w14:ligatures w14:val="standardContextual"/>
-              </w:rPr>
-              <w:tab/>
-            </w:r>
-            <w:r>
-              <w:rPr>
-                <w:rFonts w:ascii="Cascadia Mono" w:eastAsiaTheme="minorHAnsi" w:hAnsi="Cascadia Mono" w:cs="Cascadia Mono"/>
-                <w:color w:val="000000"/>
-                <w:sz w:val="19"/>
-                <w:szCs w:val="19"/>
-                <w:lang w:val="en-US" w:eastAsia="en-US"/>
-                <w14:ligatures w14:val="standardContextual"/>
-              </w:rPr>
-              <w:tab/>
-              <w:t>saveFileDialog1-&gt;</w:t>
-            </w:r>
-            <w:proofErr w:type="gramStart"/>
-            <w:r>
-              <w:rPr>
-                <w:rFonts w:ascii="Cascadia Mono" w:eastAsiaTheme="minorHAnsi" w:hAnsi="Cascadia Mono" w:cs="Cascadia Mono"/>
-                <w:color w:val="000000"/>
-                <w:sz w:val="19"/>
-                <w:szCs w:val="19"/>
-                <w:lang w:val="en-US" w:eastAsia="en-US"/>
-                <w14:ligatures w14:val="standardContextual"/>
-              </w:rPr>
-              <w:t>ShowDialog(</w:t>
-            </w:r>
-            <w:proofErr w:type="gramEnd"/>
-            <w:r>
-              <w:rPr>
-                <w:rFonts w:ascii="Cascadia Mono" w:eastAsiaTheme="minorHAnsi" w:hAnsi="Cascadia Mono" w:cs="Cascadia Mono"/>
-                <w:color w:val="000000"/>
-                <w:sz w:val="19"/>
-                <w:szCs w:val="19"/>
-                <w:lang w:val="en-US" w:eastAsia="en-US"/>
-                <w14:ligatures w14:val="standardContextual"/>
-              </w:rPr>
-              <w:t>);</w:t>
+          </w:p>
+          <w:p>
+            <w:pPr>
+              <w:autoSpaceDE w:val="0"/>
+              <w:autoSpaceDN w:val="0"/>
+              <w:adjustRightInd w:val="0"/>
+              <w:rPr>
+                <w:rFonts w:ascii="Cascadia Mono" w:eastAsiaTheme="minorHAnsi" w:hAnsi="Cascadia Mono" w:cs="Cascadia Mono"/>
+                <w:color w:val="000000"/>
+                <w:sz w:val="19"/>
+                <w:szCs w:val="19"/>
+                <w:lang w:val="en-US" w:eastAsia="en-US"/>
+                <w14:ligatures w14:val="standardContextual"/>
+              </w:rPr>
+            </w:pPr>
+            <w:r>
+              <w:rPr>
+                <w:rFonts w:ascii="Cascadia Mono" w:eastAsiaTheme="minorHAnsi" w:hAnsi="Cascadia Mono" w:cs="Cascadia Mono"/>
+                <w:color w:val="000000"/>
+                <w:sz w:val="19"/>
+                <w:szCs w:val="19"/>
+                <w:lang w:val="en-US" w:eastAsia="en-US"/>
+                <w14:ligatures w14:val="standardContextual"/>
+              </w:rPr>
+              <w:tab/>
+            </w:r>
+            <w:r>
+              <w:rPr>
+                <w:rFonts w:ascii="Cascadia Mono" w:eastAsiaTheme="minorHAnsi" w:hAnsi="Cascadia Mono" w:cs="Cascadia Mono"/>
+                <w:color w:val="000000"/>
+                <w:sz w:val="19"/>
+                <w:szCs w:val="19"/>
+                <w:lang w:val="en-US" w:eastAsia="en-US"/>
+                <w14:ligatures w14:val="standardContextual"/>
+              </w:rPr>
+              <w:tab/>
+            </w:r>
+            <w:r>
+              <w:rPr>
+                <w:rFonts w:ascii="Cascadia Mono" w:eastAsiaTheme="minorHAnsi" w:hAnsi="Cascadia Mono" w:cs="Cascadia Mono"/>
+                <w:color w:val="000000"/>
+                <w:sz w:val="19"/>
+                <w:szCs w:val="19"/>
+                <w:lang w:val="en-US" w:eastAsia="en-US"/>
+                <w14:ligatures w14:val="standardContextual"/>
+              </w:rPr>
+              <w:tab/>
+            </w:r>
+            <w:r>
+              <w:rPr>
+                <w:rFonts w:ascii="Cascadia Mono" w:eastAsiaTheme="minorHAnsi" w:hAnsi="Cascadia Mono" w:cs="Cascadia Mono"/>
+                <w:color w:val="000000"/>
+                <w:sz w:val="19"/>
+                <w:szCs w:val="19"/>
+                <w:lang w:val="en-US" w:eastAsia="en-US"/>
+                <w14:ligatures w14:val="standardContextual"/>
+              </w:rPr>
+              <w:tab/>
+              <w:t>saveFileDialog1-&gt;ShowDialog();</w:t>
             </w:r>
           </w:p>
           <w:p>
@@ -5756,6 +5731,7 @@
                 <w:lang w:val="en-US" w:eastAsia="en-US"/>
                 <w14:ligatures w14:val="standardContextual"/>
               </w:rPr>
+              <w:lastRenderedPageBreak/>
               <w:t>#include</w:t>
             </w:r>
             <w:r>
@@ -10036,6 +10012,7 @@
                 <w:lang w:val="en-US" w:eastAsia="en-US"/>
                 <w14:ligatures w14:val="standardContextual"/>
               </w:rPr>
+              <w:lastRenderedPageBreak/>
               <w:tab/>
               <w:t>updateProgress();</w:t>
             </w:r>
@@ -13594,6 +13571,7 @@
                 <w:szCs w:val="21"/>
                 <w:lang w:val="en-US"/>
               </w:rPr>
+              <w:lastRenderedPageBreak/>
               <w:t>huffman.cpp</w:t>
             </w:r>
           </w:p>
@@ -13838,6 +13816,7 @@
                 <w:lang w:eastAsia="en-US"/>
                 <w14:ligatures w14:val="standardContextual"/>
               </w:rPr>
+              <w:lastRenderedPageBreak/>
               <w:t>*/</w:t>
             </w:r>
           </w:p>
@@ -16155,6 +16134,7 @@
                 <w:lang w:eastAsia="en-US"/>
                 <w14:ligatures w14:val="standardContextual"/>
               </w:rPr>
+              <w:lastRenderedPageBreak/>
               <w:t>* функции по построению дерева и нахождения кодов для байтов</w:t>
             </w:r>
           </w:p>
@@ -17343,7 +17323,11 @@
         <w:t>Раз</w:t>
       </w:r>
       <w:r>
-        <w:t xml:space="preserve">жатие происходит следующим образом: Открывается для бинарного чтения файл-архив и создаётся новый объект дерева Хаффмана. Читаются первые 4 байта из архива и проверяется на соответствие тип файла, затем из заголовка извлекается массив частот. По массиву частот в дерево вносится необходимое количество байт и вызывается метод по построению дерева. Открывается выходной файл для бинарной записи. Для каждого байта из архива происходит побитовый проход по дереву (0 – влево, 1 - вправо), после чего если код найден, значение байта </w:t>
+        <w:t xml:space="preserve">жатие происходит следующим образом: Открывается для бинарного чтения файл-архив и создаётся новый объект дерева Хаффмана. Читаются первые 4 байта из архива и проверяется на соответствие тип файла, затем из заголовка извлекается массив частот. По массиву частот в дерево вносится необходимое количество байт и вызывается метод по </w:t>
+      </w:r>
+      <w:r>
+        <w:lastRenderedPageBreak/>
+        <w:t xml:space="preserve">построению дерева. Открывается выходной файл для бинарной записи. Для каждого байта из архива происходит побитовый проход по дереву (0 – влево, 1 - вправо), после чего если код найден, значение байта </w:t>
       </w:r>
       <w:r>
         <w:t>поэтому</w:t>
@@ -17379,10 +17363,10 @@
           <w:noProof/>
         </w:rPr>
         <w:drawing>
-          <wp:inline distT="0" distB="0" distL="0" distR="0" wp14:anchorId="3591CFFF" wp14:editId="35E548C2">
-            <wp:extent cx="5820587" cy="1810003"/>
-            <wp:effectExtent l="0" t="0" r="0" b="0"/>
-            <wp:docPr id="1" name="Рисунок 1"/>
+          <wp:inline distT="0" distB="0" distL="0" distR="0" wp14:anchorId="18A5FD45" wp14:editId="7E4E334D">
+            <wp:extent cx="5940425" cy="2335530"/>
+            <wp:effectExtent l="0" t="0" r="3175" b="7620"/>
+            <wp:docPr id="2" name="Рисунок 2"/>
             <wp:cNvGraphicFramePr>
               <a:graphicFrameLocks xmlns:a="http://schemas.openxmlformats.org/drawingml/2006/main" noChangeAspect="1"/>
             </wp:cNvGraphicFramePr>
@@ -17402,7 +17386,7 @@
                   <pic:spPr>
                     <a:xfrm>
                       <a:off x="0" y="0"/>
-                      <a:ext cx="5820587" cy="1810003"/>
+                      <a:ext cx="5940425" cy="2335530"/>
                     </a:xfrm>
                     <a:prstGeom prst="rect">
                       <a:avLst/>
@@ -17418,6 +17402,741 @@
         <w:t xml:space="preserve"> </w:t>
       </w:r>
     </w:p>
+    <w:p>
+      <w:pPr>
+        <w:rPr>
+          <w:lang w:val="en-US"/>
+        </w:rPr>
+      </w:pPr>
+    </w:p>
+    <w:p>
+      <w:r>
+        <w:t>Результаты сжатия файлов, представленных на картинке выше следующие:</w:t>
+      </w:r>
+    </w:p>
+    <w:p/>
+    <w:p>
+      <w:pPr>
+        <w:pStyle w:val="a6"/>
+        <w:numPr>
+          <w:ilvl w:val="0"/>
+          <w:numId w:val="3"/>
+        </w:numPr>
+      </w:pPr>
+      <w:r>
+        <w:rPr>
+          <w:lang w:val="en-US"/>
+        </w:rPr>
+        <w:t>images</w:t>
+      </w:r>
+      <w:r>
+        <w:t>.</w:t>
+      </w:r>
+      <w:r>
+        <w:rPr>
+          <w:lang w:val="en-US"/>
+        </w:rPr>
+        <w:t>bmp</w:t>
+      </w:r>
+      <w:r>
+        <w:t xml:space="preserve"> – </w:t>
+      </w:r>
+      <w:r>
+        <w:t xml:space="preserve">было </w:t>
+      </w:r>
+      <w:r>
+        <w:rPr>
+          <w:i/>
+          <w:iCs/>
+        </w:rPr>
+        <w:t xml:space="preserve">151 370 </w:t>
+      </w:r>
+      <w:r>
+        <w:rPr>
+          <w:i/>
+          <w:iCs/>
+        </w:rPr>
+        <w:t>байт</w:t>
+      </w:r>
+      <w:r>
+        <w:t xml:space="preserve">, стало </w:t>
+      </w:r>
+      <w:r>
+        <w:rPr>
+          <w:i/>
+          <w:iCs/>
+        </w:rPr>
+        <w:t xml:space="preserve">142 123 </w:t>
+      </w:r>
+      <w:r>
+        <w:rPr>
+          <w:i/>
+          <w:iCs/>
+        </w:rPr>
+        <w:t>байт</w:t>
+      </w:r>
+      <w:r>
+        <w:t xml:space="preserve">, коэффициент сжатия – </w:t>
+      </w:r>
+      <w:r>
+        <w:rPr>
+          <w:i/>
+          <w:iCs/>
+        </w:rPr>
+        <w:t>1.065</w:t>
+      </w:r>
+    </w:p>
+    <w:p>
+      <w:pPr>
+        <w:pStyle w:val="a6"/>
+        <w:numPr>
+          <w:ilvl w:val="0"/>
+          <w:numId w:val="3"/>
+        </w:numPr>
+      </w:pPr>
+      <w:r>
+        <w:rPr>
+          <w:lang w:val="en-US"/>
+        </w:rPr>
+        <w:t>images</w:t>
+      </w:r>
+      <w:r>
+        <w:t>.</w:t>
+      </w:r>
+      <w:r>
+        <w:rPr>
+          <w:lang w:val="en-US"/>
+        </w:rPr>
+        <w:t>bmp</w:t>
+      </w:r>
+      <w:r>
+        <w:t>.</w:t>
+      </w:r>
+      <w:proofErr w:type="spellStart"/>
+      <w:r>
+        <w:rPr>
+          <w:lang w:val="en-US"/>
+        </w:rPr>
+        <w:t>gzp</w:t>
+      </w:r>
+      <w:proofErr w:type="spellEnd"/>
+      <w:r>
+        <w:t xml:space="preserve"> </w:t>
+      </w:r>
+      <w:r>
+        <w:t xml:space="preserve">– </w:t>
+      </w:r>
+      <w:r>
+        <w:t xml:space="preserve">было </w:t>
+      </w:r>
+      <w:r>
+        <w:rPr>
+          <w:i/>
+          <w:iCs/>
+        </w:rPr>
+        <w:t>142</w:t>
+      </w:r>
+      <w:r>
+        <w:rPr>
+          <w:i/>
+          <w:iCs/>
+        </w:rPr>
+        <w:t> </w:t>
+      </w:r>
+      <w:r>
+        <w:rPr>
+          <w:i/>
+          <w:iCs/>
+        </w:rPr>
+        <w:t>123 байт</w:t>
+      </w:r>
+      <w:r>
+        <w:t xml:space="preserve">, стало </w:t>
+      </w:r>
+      <w:r>
+        <w:rPr>
+          <w:i/>
+          <w:iCs/>
+        </w:rPr>
+        <w:t>143</w:t>
+      </w:r>
+      <w:r>
+        <w:rPr>
+          <w:i/>
+          <w:iCs/>
+        </w:rPr>
+        <w:t> </w:t>
+      </w:r>
+      <w:r>
+        <w:rPr>
+          <w:i/>
+          <w:iCs/>
+        </w:rPr>
+        <w:t>360 байт</w:t>
+      </w:r>
+      <w:r>
+        <w:t xml:space="preserve">, коэффициент сжатия – </w:t>
+      </w:r>
+      <w:r>
+        <w:rPr>
+          <w:i/>
+          <w:iCs/>
+        </w:rPr>
+        <w:t>0</w:t>
+      </w:r>
+      <w:r>
+        <w:rPr>
+          <w:i/>
+          <w:iCs/>
+        </w:rPr>
+        <w:t>,</w:t>
+      </w:r>
+      <w:r>
+        <w:rPr>
+          <w:i/>
+          <w:iCs/>
+        </w:rPr>
+        <w:t>991</w:t>
+      </w:r>
+    </w:p>
+    <w:p>
+      <w:pPr>
+        <w:pStyle w:val="a6"/>
+        <w:numPr>
+          <w:ilvl w:val="0"/>
+          <w:numId w:val="3"/>
+        </w:numPr>
+      </w:pPr>
+      <w:r>
+        <w:t>Дойль Артур Конан. Шерлок Холмс.</w:t>
+      </w:r>
+      <w:r>
+        <w:rPr>
+          <w:lang w:val="en-US"/>
+        </w:rPr>
+        <w:t>txt</w:t>
+      </w:r>
+      <w:r>
+        <w:t xml:space="preserve"> </w:t>
+      </w:r>
+      <w:r>
+        <w:t xml:space="preserve">– </w:t>
+      </w:r>
+      <w:r>
+        <w:t xml:space="preserve">было </w:t>
+      </w:r>
+      <w:r>
+        <w:rPr>
+          <w:i/>
+          <w:iCs/>
+        </w:rPr>
+        <w:t>3 095 994 байт</w:t>
+      </w:r>
+      <w:r>
+        <w:t xml:space="preserve">, стало </w:t>
+      </w:r>
+      <w:r>
+        <w:rPr>
+          <w:i/>
+          <w:iCs/>
+        </w:rPr>
+        <w:t>1 870 739 байт</w:t>
+      </w:r>
+      <w:r>
+        <w:t xml:space="preserve">, коэффициент сжатия – </w:t>
+      </w:r>
+      <w:r>
+        <w:rPr>
+          <w:i/>
+          <w:iCs/>
+        </w:rPr>
+        <w:t>1,654</w:t>
+      </w:r>
+    </w:p>
+    <w:p>
+      <w:pPr>
+        <w:pStyle w:val="a6"/>
+        <w:numPr>
+          <w:ilvl w:val="0"/>
+          <w:numId w:val="3"/>
+        </w:numPr>
+        <w:rPr>
+          <w:i/>
+          <w:iCs/>
+        </w:rPr>
+      </w:pPr>
+      <w:r>
+        <w:t>Дойль Артур Конан. Шерлок Холмс.</w:t>
+      </w:r>
+      <w:r>
+        <w:rPr>
+          <w:lang w:val="en-US"/>
+        </w:rPr>
+        <w:t>txt</w:t>
+      </w:r>
+      <w:r>
+        <w:t>.</w:t>
+      </w:r>
+      <w:proofErr w:type="spellStart"/>
+      <w:r>
+        <w:rPr>
+          <w:lang w:val="en-US"/>
+        </w:rPr>
+        <w:t>gzp</w:t>
+      </w:r>
+      <w:proofErr w:type="spellEnd"/>
+      <w:r>
+        <w:t xml:space="preserve"> – </w:t>
+      </w:r>
+      <w:r>
+        <w:t xml:space="preserve">было </w:t>
+      </w:r>
+      <w:r>
+        <w:rPr>
+          <w:i/>
+          <w:iCs/>
+        </w:rPr>
+        <w:t>1 870 739 байт</w:t>
+      </w:r>
+      <w:r>
+        <w:t xml:space="preserve">, стало </w:t>
+      </w:r>
+      <w:r>
+        <w:rPr>
+          <w:i/>
+          <w:iCs/>
+        </w:rPr>
+        <w:t>1 852 318 байт</w:t>
+      </w:r>
+      <w:r>
+        <w:t xml:space="preserve">, коэффициент сжатия – </w:t>
+      </w:r>
+      <w:r>
+        <w:rPr>
+          <w:i/>
+          <w:iCs/>
+        </w:rPr>
+        <w:t>1</w:t>
+      </w:r>
+      <w:r>
+        <w:rPr>
+          <w:i/>
+          <w:iCs/>
+        </w:rPr>
+        <w:t>,</w:t>
+      </w:r>
+      <w:r>
+        <w:rPr>
+          <w:i/>
+          <w:iCs/>
+        </w:rPr>
+        <w:t>001</w:t>
+      </w:r>
+    </w:p>
+    <w:p>
+      <w:pPr>
+        <w:pStyle w:val="a6"/>
+        <w:numPr>
+          <w:ilvl w:val="0"/>
+          <w:numId w:val="3"/>
+        </w:numPr>
+        <w:rPr>
+          <w:i/>
+          <w:iCs/>
+        </w:rPr>
+      </w:pPr>
+      <w:r>
+        <w:t>Достоевский Федор. Бесы - royallib.com.txt.zip</w:t>
+      </w:r>
+      <w:r>
+        <w:t xml:space="preserve"> </w:t>
+      </w:r>
+      <w:r>
+        <w:t xml:space="preserve">– </w:t>
+      </w:r>
+      <w:r>
+        <w:t xml:space="preserve">было </w:t>
+      </w:r>
+      <w:r>
+        <w:rPr>
+          <w:i/>
+          <w:iCs/>
+        </w:rPr>
+        <w:t>555</w:t>
+      </w:r>
+      <w:r>
+        <w:rPr>
+          <w:i/>
+          <w:iCs/>
+        </w:rPr>
+        <w:t> </w:t>
+      </w:r>
+      <w:r>
+        <w:rPr>
+          <w:i/>
+          <w:iCs/>
+        </w:rPr>
+        <w:t>753</w:t>
+      </w:r>
+      <w:r>
+        <w:rPr>
+          <w:i/>
+          <w:iCs/>
+        </w:rPr>
+        <w:t xml:space="preserve"> байт</w:t>
+      </w:r>
+      <w:r>
+        <w:t xml:space="preserve">, стало </w:t>
+      </w:r>
+      <w:r>
+        <w:rPr>
+          <w:i/>
+          <w:iCs/>
+        </w:rPr>
+        <w:t>556</w:t>
+      </w:r>
+      <w:r>
+        <w:rPr>
+          <w:i/>
+          <w:iCs/>
+        </w:rPr>
+        <w:t> </w:t>
+      </w:r>
+      <w:r>
+        <w:rPr>
+          <w:i/>
+          <w:iCs/>
+        </w:rPr>
+        <w:t>782</w:t>
+      </w:r>
+      <w:r>
+        <w:rPr>
+          <w:i/>
+          <w:iCs/>
+        </w:rPr>
+        <w:t xml:space="preserve"> </w:t>
+      </w:r>
+      <w:r>
+        <w:rPr>
+          <w:i/>
+          <w:iCs/>
+        </w:rPr>
+        <w:t>байт</w:t>
+      </w:r>
+      <w:r>
+        <w:t xml:space="preserve">, коэффициент сжатия – </w:t>
+      </w:r>
+      <w:r>
+        <w:rPr>
+          <w:i/>
+          <w:iCs/>
+        </w:rPr>
+        <w:t>0</w:t>
+      </w:r>
+      <w:r>
+        <w:rPr>
+          <w:i/>
+          <w:iCs/>
+        </w:rPr>
+        <w:t>,</w:t>
+      </w:r>
+      <w:r>
+        <w:rPr>
+          <w:i/>
+          <w:iCs/>
+        </w:rPr>
+        <w:t>998</w:t>
+      </w:r>
+    </w:p>
+    <w:p>
+      <w:pPr>
+        <w:pStyle w:val="a6"/>
+        <w:numPr>
+          <w:ilvl w:val="0"/>
+          <w:numId w:val="3"/>
+        </w:numPr>
+        <w:rPr>
+          <w:i/>
+          <w:iCs/>
+        </w:rPr>
+      </w:pPr>
+      <w:r>
+        <w:t>Достоевский Федор. Бесы - royallib.com.txt.zip</w:t>
+      </w:r>
+      <w:r>
+        <w:t>.</w:t>
+      </w:r>
+      <w:proofErr w:type="spellStart"/>
+      <w:r>
+        <w:rPr>
+          <w:lang w:val="en-US"/>
+        </w:rPr>
+        <w:t>gzp</w:t>
+      </w:r>
+      <w:proofErr w:type="spellEnd"/>
+      <w:r>
+        <w:t xml:space="preserve"> – </w:t>
+      </w:r>
+      <w:r>
+        <w:t xml:space="preserve">было </w:t>
+      </w:r>
+      <w:r>
+        <w:rPr>
+          <w:i/>
+          <w:iCs/>
+        </w:rPr>
+        <w:t>556 782</w:t>
+      </w:r>
+      <w:r>
+        <w:rPr>
+          <w:i/>
+          <w:iCs/>
+        </w:rPr>
+        <w:t xml:space="preserve"> байт</w:t>
+      </w:r>
+      <w:r>
+        <w:t xml:space="preserve">, стало </w:t>
+      </w:r>
+      <w:r>
+        <w:t>557 811</w:t>
+      </w:r>
+      <w:r>
+        <w:t xml:space="preserve"> </w:t>
+      </w:r>
+      <w:r>
+        <w:t xml:space="preserve">байт, коэффициент сжатия – </w:t>
+      </w:r>
+      <w:r>
+        <w:rPr>
+          <w:i/>
+          <w:iCs/>
+        </w:rPr>
+        <w:t>0</w:t>
+      </w:r>
+      <w:r>
+        <w:rPr>
+          <w:i/>
+          <w:iCs/>
+        </w:rPr>
+        <w:t>,</w:t>
+      </w:r>
+      <w:r>
+        <w:rPr>
+          <w:i/>
+          <w:iCs/>
+        </w:rPr>
+        <w:t>998</w:t>
+      </w:r>
+    </w:p>
+    <w:p>
+      <w:pPr>
+        <w:pStyle w:val="a6"/>
+        <w:numPr>
+          <w:ilvl w:val="0"/>
+          <w:numId w:val="3"/>
+        </w:numPr>
+        <w:rPr>
+          <w:i/>
+          <w:iCs/>
+        </w:rPr>
+      </w:pPr>
+      <w:r>
+        <w:t xml:space="preserve">Достоевский Федор. Бесы - royallib.com.txt – </w:t>
+      </w:r>
+      <w:r>
+        <w:t xml:space="preserve">было </w:t>
+      </w:r>
+      <w:r>
+        <w:rPr>
+          <w:i/>
+          <w:iCs/>
+        </w:rPr>
+        <w:t>1 306 087</w:t>
+      </w:r>
+      <w:r>
+        <w:rPr>
+          <w:i/>
+          <w:iCs/>
+        </w:rPr>
+        <w:t xml:space="preserve"> байт</w:t>
+      </w:r>
+      <w:r>
+        <w:t xml:space="preserve">, стало </w:t>
+      </w:r>
+      <w:r>
+        <w:rPr>
+          <w:i/>
+          <w:iCs/>
+        </w:rPr>
+        <w:t>800 614</w:t>
+      </w:r>
+      <w:r>
+        <w:rPr>
+          <w:i/>
+          <w:iCs/>
+        </w:rPr>
+        <w:t xml:space="preserve"> байт</w:t>
+      </w:r>
+      <w:r>
+        <w:t xml:space="preserve">, коэффициент сжатия – </w:t>
+      </w:r>
+      <w:r>
+        <w:rPr>
+          <w:i/>
+          <w:iCs/>
+        </w:rPr>
+        <w:t>1</w:t>
+      </w:r>
+      <w:r>
+        <w:rPr>
+          <w:i/>
+          <w:iCs/>
+        </w:rPr>
+        <w:t>,</w:t>
+      </w:r>
+      <w:r>
+        <w:rPr>
+          <w:i/>
+          <w:iCs/>
+        </w:rPr>
+        <w:t>631</w:t>
+      </w:r>
+    </w:p>
+    <w:p>
+      <w:pPr>
+        <w:pStyle w:val="a6"/>
+        <w:numPr>
+          <w:ilvl w:val="0"/>
+          <w:numId w:val="3"/>
+        </w:numPr>
+        <w:rPr>
+          <w:i/>
+          <w:iCs/>
+        </w:rPr>
+      </w:pPr>
+      <w:r>
+        <w:t>Достоевский Федор. Бесы - royallib.com.txt.</w:t>
+      </w:r>
+      <w:proofErr w:type="spellStart"/>
+      <w:r>
+        <w:rPr>
+          <w:lang w:val="en-US"/>
+        </w:rPr>
+        <w:t>gzp</w:t>
+      </w:r>
+      <w:proofErr w:type="spellEnd"/>
+      <w:r>
+        <w:t xml:space="preserve"> – </w:t>
+      </w:r>
+      <w:r>
+        <w:t xml:space="preserve">было </w:t>
+      </w:r>
+      <w:r>
+        <w:rPr>
+          <w:i/>
+          <w:iCs/>
+        </w:rPr>
+        <w:t>800 614</w:t>
+      </w:r>
+      <w:r>
+        <w:rPr>
+          <w:i/>
+          <w:iCs/>
+        </w:rPr>
+        <w:t xml:space="preserve"> байт</w:t>
+      </w:r>
+      <w:r>
+        <w:t xml:space="preserve">, стало </w:t>
+      </w:r>
+      <w:r>
+        <w:rPr>
+          <w:i/>
+          <w:iCs/>
+        </w:rPr>
+        <w:t>793 982</w:t>
+      </w:r>
+      <w:r>
+        <w:rPr>
+          <w:i/>
+          <w:iCs/>
+        </w:rPr>
+        <w:t xml:space="preserve"> байт</w:t>
+      </w:r>
+      <w:r>
+        <w:t xml:space="preserve">, коэффициент сжатия – </w:t>
+      </w:r>
+      <w:r>
+        <w:rPr>
+          <w:i/>
+          <w:iCs/>
+        </w:rPr>
+        <w:t>1</w:t>
+      </w:r>
+      <w:r>
+        <w:rPr>
+          <w:i/>
+          <w:iCs/>
+        </w:rPr>
+        <w:t>,</w:t>
+      </w:r>
+      <w:r>
+        <w:rPr>
+          <w:i/>
+          <w:iCs/>
+        </w:rPr>
+        <w:t>008</w:t>
+      </w:r>
+    </w:p>
+    <w:p>
+      <w:pPr>
+        <w:ind w:left="360"/>
+      </w:pPr>
+    </w:p>
+    <w:p>
+      <w:pPr>
+        <w:ind w:left="360"/>
+        <w:rPr>
+          <w:i/>
+        </w:rPr>
+      </w:pPr>
+      <w:r>
+        <w:t xml:space="preserve">*Коэффициент сжатия вычислен по формуле - </w:t>
+      </w:r>
+      <m:oMath>
+        <m:r>
+          <w:rPr>
+            <w:rFonts w:ascii="Cambria Math" w:hAnsi="Cambria Math"/>
+          </w:rPr>
+          <m:t xml:space="preserve">R= </m:t>
+        </m:r>
+        <m:f>
+          <m:fPr>
+            <m:ctrlPr>
+              <w:rPr>
+                <w:rFonts w:ascii="Cambria Math" w:hAnsi="Cambria Math"/>
+                <w:i/>
+              </w:rPr>
+            </m:ctrlPr>
+          </m:fPr>
+          <m:num>
+            <m:r>
+              <w:rPr>
+                <w:rFonts w:ascii="Cambria Math" w:hAnsi="Cambria Math"/>
+              </w:rPr>
+              <m:t>Lисх</m:t>
+            </m:r>
+          </m:num>
+          <m:den>
+            <m:r>
+              <w:rPr>
+                <w:rFonts w:ascii="Cambria Math" w:hAnsi="Cambria Math"/>
+              </w:rPr>
+              <m:t>Lсж</m:t>
+            </m:r>
+          </m:den>
+        </m:f>
+      </m:oMath>
+    </w:p>
     <w:sectPr>
       <w:pgSz w:w="11906" w:h="16838"/>
       <w:pgMar w:top="1134" w:right="850" w:bottom="1134" w:left="1701" w:header="708" w:footer="708" w:gutter="0"/>
@@ -17429,7 +18148,7 @@
 </file>
 
 <file path=word/numbering.xml><?xml version="1.0" encoding="utf-8"?>
-<w:numbering xmlns:wpc="http://schemas.microsoft.com/office/word/2010/wordprocessingCanvas" xmlns:cx="http://schemas.microsoft.com/office/drawing/2014/chartex" xmlns:mc="http://schemas.openxmlformats.org/markup-compatibility/2006" xmlns:o="urn:schemas-microsoft-com:office:office" xmlns:r="http://schemas.openxmlformats.org/officeDocument/2006/relationships" xmlns:m="http://schemas.openxmlformats.org/officeDocument/2006/math" xmlns:v="urn:schemas-microsoft-com:vml" xmlns:wp14="http://schemas.microsoft.com/office/word/2010/wordprocessingDrawing" xmlns:wp="http://schemas.openxmlformats.org/drawingml/2006/wordprocessingDrawing" xmlns:w10="urn:schemas-microsoft-com:office:word" xmlns:w="http://schemas.openxmlformats.org/wordprocessingml/2006/main" xmlns:w14="http://schemas.microsoft.com/office/word/2010/wordml" xmlns:w15="http://schemas.microsoft.com/office/word/2012/wordml" xmlns:w16se="http://schemas.microsoft.com/office/word/2015/wordml/symex" xmlns:wpg="http://schemas.microsoft.com/office/word/2010/wordprocessingGroup" xmlns:wpi="http://schemas.microsoft.com/office/word/2010/wordprocessingInk" xmlns:wne="http://schemas.microsoft.com/office/word/2006/wordml" xmlns:wps="http://schemas.microsoft.com/office/word/2010/wordprocessingShape" mc:Ignorable="w14 w15 w16se wp14">
+<w:numbering xmlns:wpc="http://schemas.microsoft.com/office/word/2010/wordprocessingCanvas" xmlns:cx="http://schemas.microsoft.com/office/drawing/2014/chartex" xmlns:cx1="http://schemas.microsoft.com/office/drawing/2015/9/8/chartex" xmlns:cx2="http://schemas.microsoft.com/office/drawing/2015/10/21/chartex" xmlns:cx3="http://schemas.microsoft.com/office/drawing/2016/5/9/chartex" xmlns:cx4="http://schemas.microsoft.com/office/drawing/2016/5/10/chartex" xmlns:cx5="http://schemas.microsoft.com/office/drawing/2016/5/11/chartex" xmlns:cx6="http://schemas.microsoft.com/office/drawing/2016/5/12/chartex" xmlns:cx7="http://schemas.microsoft.com/office/drawing/2016/5/13/chartex" xmlns:cx8="http://schemas.microsoft.com/office/drawing/2016/5/14/chartex" xmlns:mc="http://schemas.openxmlformats.org/markup-compatibility/2006" xmlns:aink="http://schemas.microsoft.com/office/drawing/2016/ink" xmlns:am3d="http://schemas.microsoft.com/office/drawing/2017/model3d" xmlns:o="urn:schemas-microsoft-com:office:office" xmlns:oel="http://schemas.microsoft.com/office/2019/extlst" xmlns:r="http://schemas.openxmlformats.org/officeDocument/2006/relationships" xmlns:m="http://schemas.openxmlformats.org/officeDocument/2006/math" xmlns:v="urn:schemas-microsoft-com:vml" xmlns:wp14="http://schemas.microsoft.com/office/word/2010/wordprocessingDrawing" xmlns:wp="http://schemas.openxmlformats.org/drawingml/2006/wordprocessingDrawing" xmlns:w10="urn:schemas-microsoft-com:office:word" xmlns:w="http://schemas.openxmlformats.org/wordprocessingml/2006/main" xmlns:w14="http://schemas.microsoft.com/office/word/2010/wordml" xmlns:w15="http://schemas.microsoft.com/office/word/2012/wordml" xmlns:w16cex="http://schemas.microsoft.com/office/word/2018/wordml/cex" xmlns:w16cid="http://schemas.microsoft.com/office/word/2016/wordml/cid" xmlns:w16="http://schemas.microsoft.com/office/word/2018/wordml" xmlns:w16sdtdh="http://schemas.microsoft.com/office/word/2020/wordml/sdtdatahash" xmlns:w16se="http://schemas.microsoft.com/office/word/2015/wordml/symex" xmlns:wpg="http://schemas.microsoft.com/office/word/2010/wordprocessingGroup" xmlns:wpi="http://schemas.microsoft.com/office/word/2010/wordprocessingInk" xmlns:wne="http://schemas.microsoft.com/office/word/2006/wordml" xmlns:wps="http://schemas.microsoft.com/office/word/2010/wordprocessingShape" mc:Ignorable="w14 w15 w16se w16cid w16 w16cex w16sdtdh wp14">
   <w:abstractNum w:abstractNumId="0" w15:restartNumberingAfterBreak="0">
     <w:nsid w:val="36AD4BB8"/>
     <w:multiLevelType w:val="hybridMultilevel"/>
@@ -17656,17 +18375,133 @@
       </w:pPr>
     </w:lvl>
   </w:abstractNum>
-  <w:num w:numId="1">
+  <w:abstractNum w:abstractNumId="2" w15:restartNumberingAfterBreak="0">
+    <w:nsid w:val="6F624C7B"/>
+    <w:multiLevelType w:val="hybridMultilevel"/>
+    <w:tmpl w:val="B4B047DA"/>
+    <w:lvl w:ilvl="0" w:tplc="04090001">
+      <w:start w:val="1"/>
+      <w:numFmt w:val="bullet"/>
+      <w:lvlText w:val=""/>
+      <w:lvlJc w:val="left"/>
+      <w:pPr>
+        <w:ind w:left="720" w:hanging="360"/>
+      </w:pPr>
+      <w:rPr>
+        <w:rFonts w:ascii="Symbol" w:hAnsi="Symbol" w:hint="default"/>
+      </w:rPr>
+    </w:lvl>
+    <w:lvl w:ilvl="1" w:tplc="04090003" w:tentative="1">
+      <w:start w:val="1"/>
+      <w:numFmt w:val="bullet"/>
+      <w:lvlText w:val="o"/>
+      <w:lvlJc w:val="left"/>
+      <w:pPr>
+        <w:ind w:left="1440" w:hanging="360"/>
+      </w:pPr>
+      <w:rPr>
+        <w:rFonts w:ascii="Courier New" w:hAnsi="Courier New" w:cs="Courier New" w:hint="default"/>
+      </w:rPr>
+    </w:lvl>
+    <w:lvl w:ilvl="2" w:tplc="04090005" w:tentative="1">
+      <w:start w:val="1"/>
+      <w:numFmt w:val="bullet"/>
+      <w:lvlText w:val=""/>
+      <w:lvlJc w:val="left"/>
+      <w:pPr>
+        <w:ind w:left="2160" w:hanging="360"/>
+      </w:pPr>
+      <w:rPr>
+        <w:rFonts w:ascii="Wingdings" w:hAnsi="Wingdings" w:hint="default"/>
+      </w:rPr>
+    </w:lvl>
+    <w:lvl w:ilvl="3" w:tplc="04090001" w:tentative="1">
+      <w:start w:val="1"/>
+      <w:numFmt w:val="bullet"/>
+      <w:lvlText w:val=""/>
+      <w:lvlJc w:val="left"/>
+      <w:pPr>
+        <w:ind w:left="2880" w:hanging="360"/>
+      </w:pPr>
+      <w:rPr>
+        <w:rFonts w:ascii="Symbol" w:hAnsi="Symbol" w:hint="default"/>
+      </w:rPr>
+    </w:lvl>
+    <w:lvl w:ilvl="4" w:tplc="04090003" w:tentative="1">
+      <w:start w:val="1"/>
+      <w:numFmt w:val="bullet"/>
+      <w:lvlText w:val="o"/>
+      <w:lvlJc w:val="left"/>
+      <w:pPr>
+        <w:ind w:left="3600" w:hanging="360"/>
+      </w:pPr>
+      <w:rPr>
+        <w:rFonts w:ascii="Courier New" w:hAnsi="Courier New" w:cs="Courier New" w:hint="default"/>
+      </w:rPr>
+    </w:lvl>
+    <w:lvl w:ilvl="5" w:tplc="04090005" w:tentative="1">
+      <w:start w:val="1"/>
+      <w:numFmt w:val="bullet"/>
+      <w:lvlText w:val=""/>
+      <w:lvlJc w:val="left"/>
+      <w:pPr>
+        <w:ind w:left="4320" w:hanging="360"/>
+      </w:pPr>
+      <w:rPr>
+        <w:rFonts w:ascii="Wingdings" w:hAnsi="Wingdings" w:hint="default"/>
+      </w:rPr>
+    </w:lvl>
+    <w:lvl w:ilvl="6" w:tplc="04090001" w:tentative="1">
+      <w:start w:val="1"/>
+      <w:numFmt w:val="bullet"/>
+      <w:lvlText w:val=""/>
+      <w:lvlJc w:val="left"/>
+      <w:pPr>
+        <w:ind w:left="5040" w:hanging="360"/>
+      </w:pPr>
+      <w:rPr>
+        <w:rFonts w:ascii="Symbol" w:hAnsi="Symbol" w:hint="default"/>
+      </w:rPr>
+    </w:lvl>
+    <w:lvl w:ilvl="7" w:tplc="04090003" w:tentative="1">
+      <w:start w:val="1"/>
+      <w:numFmt w:val="bullet"/>
+      <w:lvlText w:val="o"/>
+      <w:lvlJc w:val="left"/>
+      <w:pPr>
+        <w:ind w:left="5760" w:hanging="360"/>
+      </w:pPr>
+      <w:rPr>
+        <w:rFonts w:ascii="Courier New" w:hAnsi="Courier New" w:cs="Courier New" w:hint="default"/>
+      </w:rPr>
+    </w:lvl>
+    <w:lvl w:ilvl="8" w:tplc="04090005" w:tentative="1">
+      <w:start w:val="1"/>
+      <w:numFmt w:val="bullet"/>
+      <w:lvlText w:val=""/>
+      <w:lvlJc w:val="left"/>
+      <w:pPr>
+        <w:ind w:left="6480" w:hanging="360"/>
+      </w:pPr>
+      <w:rPr>
+        <w:rFonts w:ascii="Wingdings" w:hAnsi="Wingdings" w:hint="default"/>
+      </w:rPr>
+    </w:lvl>
+  </w:abstractNum>
+  <w:num w:numId="1" w16cid:durableId="1870098597">
     <w:abstractNumId w:val="1"/>
   </w:num>
-  <w:num w:numId="2">
+  <w:num w:numId="2" w16cid:durableId="847674579">
     <w:abstractNumId w:val="0"/>
+  </w:num>
+  <w:num w:numId="3" w16cid:durableId="391856588">
+    <w:abstractNumId w:val="2"/>
   </w:num>
 </w:numbering>
 </file>
 
 <file path=word/styles.xml><?xml version="1.0" encoding="utf-8"?>
-<w:styles xmlns:mc="http://schemas.openxmlformats.org/markup-compatibility/2006" xmlns:r="http://schemas.openxmlformats.org/officeDocument/2006/relationships" xmlns:w="http://schemas.openxmlformats.org/wordprocessingml/2006/main" xmlns:w14="http://schemas.microsoft.com/office/word/2010/wordml" xmlns:w15="http://schemas.microsoft.com/office/word/2012/wordml" xmlns:w16se="http://schemas.microsoft.com/office/word/2015/wordml/symex" mc:Ignorable="w14 w15 w16se">
+<w:styles xmlns:mc="http://schemas.openxmlformats.org/markup-compatibility/2006" xmlns:r="http://schemas.openxmlformats.org/officeDocument/2006/relationships" xmlns:w="http://schemas.openxmlformats.org/wordprocessingml/2006/main" xmlns:w14="http://schemas.microsoft.com/office/word/2010/wordml" xmlns:w15="http://schemas.microsoft.com/office/word/2012/wordml" xmlns:w16cex="http://schemas.microsoft.com/office/word/2018/wordml/cex" xmlns:w16cid="http://schemas.microsoft.com/office/word/2016/wordml/cid" xmlns:w16="http://schemas.microsoft.com/office/word/2018/wordml" xmlns:w16sdtdh="http://schemas.microsoft.com/office/word/2020/wordml/sdtdatahash" xmlns:w16se="http://schemas.microsoft.com/office/word/2015/wordml/symex" mc:Ignorable="w14 w15 w16se w16cid w16 w16cex w16sdtdh">
   <w:docDefaults>
     <w:rPrDefault>
       <w:rPr>
@@ -17687,7 +18522,7 @@
       </w:pPr>
     </w:pPrDefault>
   </w:docDefaults>
-  <w:latentStyles w:defLockedState="0" w:defUIPriority="99" w:defSemiHidden="0" w:defUnhideWhenUsed="0" w:defQFormat="0" w:count="371">
+  <w:latentStyles w:defLockedState="0" w:defUIPriority="99" w:defSemiHidden="0" w:defUnhideWhenUsed="0" w:defQFormat="0" w:count="376">
     <w:lsdException w:name="Normal" w:uiPriority="0" w:qFormat="1"/>
     <w:lsdException w:name="heading 1" w:uiPriority="9" w:qFormat="1"/>
     <w:lsdException w:name="heading 2" w:semiHidden="1" w:uiPriority="9" w:unhideWhenUsed="1" w:qFormat="1"/>
@@ -18059,6 +18894,11 @@
     <w:lsdException w:name="List Table 5 Dark Accent 6" w:uiPriority="50"/>
     <w:lsdException w:name="List Table 6 Colorful Accent 6" w:uiPriority="51"/>
     <w:lsdException w:name="List Table 7 Colorful Accent 6" w:uiPriority="52"/>
+    <w:lsdException w:name="Mention" w:semiHidden="1" w:unhideWhenUsed="1"/>
+    <w:lsdException w:name="Smart Hyperlink" w:semiHidden="1" w:unhideWhenUsed="1"/>
+    <w:lsdException w:name="Hashtag" w:semiHidden="1" w:unhideWhenUsed="1"/>
+    <w:lsdException w:name="Unresolved Mention" w:semiHidden="1" w:unhideWhenUsed="1"/>
+    <w:lsdException w:name="Smart Link" w:semiHidden="1" w:unhideWhenUsed="1"/>
   </w:latentStyles>
   <w:style w:type="paragraph" w:default="1" w:styleId="a">
     <w:name w:val="Normal"/>
@@ -18195,6 +19035,16 @@
       <w:ind w:left="720"/>
       <w:contextualSpacing/>
     </w:pPr>
+  </w:style>
+  <w:style w:type="character" w:styleId="a7">
+    <w:name w:val="Placeholder Text"/>
+    <w:basedOn w:val="a0"/>
+    <w:uiPriority w:val="99"/>
+    <w:semiHidden/>
+    <w:rsid w:val="003851E7"/>
+    <w:rPr>
+      <w:color w:val="666666"/>
+    </w:rPr>
   </w:style>
 </w:styles>
 </file>

</xml_diff>